<commit_message>
Added files from Iteration 2
</commit_message>
<xml_diff>
--- a/orga/Vorgehensweise.docx
+++ b/orga/Vorgehensweise.docx
@@ -20,7 +20,7 @@
       <w:pPr>
         <w:numPr>
           <w:ilvl w:val="0"/>
-          <w:numId w:val="4"/>
+          <w:numId w:val="6"/>
         </w:numPr>
         <w:ind w:left="720" w:hanging="360"/>
         <w:rPr>
@@ -40,14 +40,14 @@
         <w:rPr>
           <w:rtl w:val="0"/>
         </w:rPr>
-        <w:t xml:space="preserve"> - Leitung, Metriken</w:t>
-      </w:r>
-    </w:p>
-    <w:p>
-      <w:pPr>
-        <w:numPr>
-          <w:ilvl w:val="0"/>
-          <w:numId w:val="4"/>
+        <w:t xml:space="preserve"> - Leitung, Metriken, UserStoryMap</w:t>
+      </w:r>
+    </w:p>
+    <w:p>
+      <w:pPr>
+        <w:numPr>
+          <w:ilvl w:val="0"/>
+          <w:numId w:val="6"/>
         </w:numPr>
         <w:ind w:left="720" w:hanging="360"/>
         <w:rPr>
@@ -67,14 +67,14 @@
         <w:rPr>
           <w:rtl w:val="0"/>
         </w:rPr>
-        <w:t xml:space="preserve">- Metriken</w:t>
-      </w:r>
-    </w:p>
-    <w:p>
-      <w:pPr>
-        <w:numPr>
-          <w:ilvl w:val="0"/>
-          <w:numId w:val="4"/>
+        <w:t xml:space="preserve">- Metriken, Requirements Engineering, Funktionalitäten</w:t>
+      </w:r>
+    </w:p>
+    <w:p>
+      <w:pPr>
+        <w:numPr>
+          <w:ilvl w:val="0"/>
+          <w:numId w:val="6"/>
         </w:numPr>
         <w:ind w:left="720" w:hanging="360"/>
         <w:rPr>
@@ -94,14 +94,14 @@
         <w:rPr>
           <w:rtl w:val="0"/>
         </w:rPr>
-        <w:t xml:space="preserve"> - Vision Board</w:t>
-      </w:r>
-    </w:p>
-    <w:p>
-      <w:pPr>
-        <w:numPr>
-          <w:ilvl w:val="0"/>
-          <w:numId w:val="4"/>
+        <w:t xml:space="preserve"> - Vision Board, Requirements Engineering</w:t>
+      </w:r>
+    </w:p>
+    <w:p>
+      <w:pPr>
+        <w:numPr>
+          <w:ilvl w:val="0"/>
+          <w:numId w:val="6"/>
         </w:numPr>
         <w:ind w:left="720" w:hanging="360"/>
         <w:rPr>
@@ -121,14 +121,14 @@
         <w:rPr>
           <w:rtl w:val="0"/>
         </w:rPr>
-        <w:t xml:space="preserve"> - Risikoanalyse</w:t>
-      </w:r>
-    </w:p>
-    <w:p>
-      <w:pPr>
-        <w:numPr>
-          <w:ilvl w:val="0"/>
-          <w:numId w:val="4"/>
+        <w:t xml:space="preserve"> - Risikoanalyse, UserStoryMap, Aufwandsschätzung</w:t>
+      </w:r>
+    </w:p>
+    <w:p>
+      <w:pPr>
+        <w:numPr>
+          <w:ilvl w:val="0"/>
+          <w:numId w:val="6"/>
         </w:numPr>
         <w:ind w:left="720" w:hanging="360"/>
         <w:rPr>
@@ -148,14 +148,14 @@
         <w:rPr>
           <w:rtl w:val="0"/>
         </w:rPr>
-        <w:t xml:space="preserve"> - Qualitätsmatrix</w:t>
-      </w:r>
-    </w:p>
-    <w:p>
-      <w:pPr>
-        <w:numPr>
-          <w:ilvl w:val="0"/>
-          <w:numId w:val="4"/>
+        <w:t xml:space="preserve"> - Qualitätsmatrix, Personae, UserStoryMap</w:t>
+      </w:r>
+    </w:p>
+    <w:p>
+      <w:pPr>
+        <w:numPr>
+          <w:ilvl w:val="0"/>
+          <w:numId w:val="6"/>
         </w:numPr>
         <w:ind w:left="720" w:hanging="360"/>
         <w:rPr>
@@ -175,7 +175,7 @@
         <w:rPr>
           <w:rtl w:val="0"/>
         </w:rPr>
-        <w:t xml:space="preserve"> - Vorgehensweise / Präsentation</w:t>
+        <w:t xml:space="preserve"> - Vorgehensweise, Präsentation</w:t>
       </w:r>
     </w:p>
     <w:p>
@@ -190,19 +190,34 @@
     </w:p>
     <w:p>
       <w:pPr>
-        <w:pStyle w:val="Heading3"/>
-        <w:numPr>
-          <w:ilvl w:val="0"/>
-          <w:numId w:val="2"/>
-        </w:numPr>
-        <w:spacing w:after="0" w:afterAutospacing="0" w:line="360" w:lineRule="auto"/>
-        <w:ind w:left="720" w:hanging="360"/>
-        <w:rPr>
-          <w:u w:val="none"/>
-        </w:rPr>
+        <w:pStyle w:val="Heading2"/>
+        <w:spacing w:line="360" w:lineRule="auto"/>
+        <w:rPr/>
       </w:pPr>
       <w:bookmarkStart w:colFirst="0" w:colLast="0" w:name="_cpdyuz3as1g" w:id="1"/>
       <w:bookmarkEnd w:id="1"/>
+      <w:r>
+        <w:rPr>
+          <w:rtl w:val="0"/>
+        </w:rPr>
+        <w:t xml:space="preserve">Iteration 1</w:t>
+      </w:r>
+    </w:p>
+    <w:p>
+      <w:pPr>
+        <w:pStyle w:val="Heading3"/>
+        <w:numPr>
+          <w:ilvl w:val="0"/>
+          <w:numId w:val="2"/>
+        </w:numPr>
+        <w:spacing w:after="0" w:afterAutospacing="0" w:line="360" w:lineRule="auto"/>
+        <w:ind w:left="720" w:hanging="360"/>
+        <w:rPr>
+          <w:u w:val="none"/>
+        </w:rPr>
+      </w:pPr>
+      <w:bookmarkStart w:colFirst="0" w:colLast="0" w:name="_mqmw2wmkngiy" w:id="2"/>
+      <w:bookmarkEnd w:id="2"/>
       <w:r>
         <w:rPr>
           <w:rtl w:val="0"/>
@@ -282,8 +297,8 @@
           <w:szCs w:val="28"/>
         </w:rPr>
       </w:pPr>
-      <w:bookmarkStart w:colFirst="0" w:colLast="0" w:name="_8yibw0praclp" w:id="2"/>
-      <w:bookmarkEnd w:id="2"/>
+      <w:bookmarkStart w:colFirst="0" w:colLast="0" w:name="_8yibw0praclp" w:id="3"/>
+      <w:bookmarkEnd w:id="3"/>
       <w:r>
         <w:rPr>
           <w:rtl w:val="0"/>
@@ -342,8 +357,8 @@
           <w:szCs w:val="28"/>
         </w:rPr>
       </w:pPr>
-      <w:bookmarkStart w:colFirst="0" w:colLast="0" w:name="_kftlt8t4rxjh" w:id="3"/>
-      <w:bookmarkEnd w:id="3"/>
+      <w:bookmarkStart w:colFirst="0" w:colLast="0" w:name="_kftlt8t4rxjh" w:id="4"/>
+      <w:bookmarkEnd w:id="4"/>
       <w:r>
         <w:rPr>
           <w:rtl w:val="0"/>
@@ -375,14 +390,14 @@
         <w:pStyle w:val="Heading3"/>
         <w:numPr>
           <w:ilvl w:val="0"/>
-          <w:numId w:val="3"/>
+          <w:numId w:val="5"/>
         </w:numPr>
         <w:spacing w:after="0" w:afterAutospacing="0" w:before="0" w:beforeAutospacing="0" w:line="360" w:lineRule="auto"/>
         <w:ind w:left="720" w:hanging="360"/>
         <w:rPr/>
       </w:pPr>
-      <w:bookmarkStart w:colFirst="0" w:colLast="0" w:name="_ji6q376cm2sr" w:id="4"/>
-      <w:bookmarkEnd w:id="4"/>
+      <w:bookmarkStart w:colFirst="0" w:colLast="0" w:name="_ji6q376cm2sr" w:id="5"/>
+      <w:bookmarkEnd w:id="5"/>
       <w:r>
         <w:rPr>
           <w:rtl w:val="0"/>
@@ -443,7 +458,7 @@
         <w:pStyle w:val="Heading3"/>
         <w:numPr>
           <w:ilvl w:val="0"/>
-          <w:numId w:val="3"/>
+          <w:numId w:val="5"/>
         </w:numPr>
         <w:spacing w:after="0" w:afterAutospacing="0" w:before="0" w:beforeAutospacing="0" w:line="360" w:lineRule="auto"/>
         <w:ind w:left="720" w:hanging="360"/>
@@ -453,8 +468,8 @@
           <w:szCs w:val="28"/>
         </w:rPr>
       </w:pPr>
-      <w:bookmarkStart w:colFirst="0" w:colLast="0" w:name="_ychui8dlsoer" w:id="5"/>
-      <w:bookmarkEnd w:id="5"/>
+      <w:bookmarkStart w:colFirst="0" w:colLast="0" w:name="_ychui8dlsoer" w:id="6"/>
+      <w:bookmarkEnd w:id="6"/>
       <w:r>
         <w:rPr>
           <w:rtl w:val="0"/>
@@ -477,6 +492,340 @@
           <w:rtl w:val="0"/>
         </w:rPr>
         <w:t xml:space="preserve">Präsentationstraining mit anschließendem Feedback</w:t>
+      </w:r>
+    </w:p>
+    <w:p>
+      <w:pPr>
+        <w:numPr>
+          <w:ilvl w:val="0"/>
+          <w:numId w:val="1"/>
+        </w:numPr>
+        <w:spacing w:line="360" w:lineRule="auto"/>
+        <w:ind w:left="720" w:hanging="360"/>
+        <w:rPr>
+          <w:u w:val="none"/>
+        </w:rPr>
+      </w:pPr>
+      <w:r>
+        <w:rPr>
+          <w:rtl w:val="0"/>
+        </w:rPr>
+        <w:t xml:space="preserve">Abgabe Commit auf GitHub</w:t>
+      </w:r>
+    </w:p>
+    <w:p>
+      <w:pPr>
+        <w:spacing w:line="360" w:lineRule="auto"/>
+        <w:rPr/>
+      </w:pPr>
+      <w:r>
+        <w:rPr>
+          <w:rtl w:val="0"/>
+        </w:rPr>
+      </w:r>
+    </w:p>
+    <w:p>
+      <w:pPr>
+        <w:pStyle w:val="Heading2"/>
+        <w:spacing w:line="360" w:lineRule="auto"/>
+        <w:rPr/>
+      </w:pPr>
+      <w:bookmarkStart w:colFirst="0" w:colLast="0" w:name="_z4jqocgqmemf" w:id="7"/>
+      <w:bookmarkEnd w:id="7"/>
+      <w:r>
+        <w:rPr>
+          <w:rtl w:val="0"/>
+        </w:rPr>
+        <w:t xml:space="preserve">Iteration 2</w:t>
+      </w:r>
+    </w:p>
+    <w:p>
+      <w:pPr>
+        <w:pStyle w:val="Heading3"/>
+        <w:numPr>
+          <w:ilvl w:val="0"/>
+          <w:numId w:val="3"/>
+        </w:numPr>
+        <w:spacing w:after="0" w:afterAutospacing="0"/>
+        <w:ind w:left="720" w:hanging="360"/>
+        <w:rPr/>
+      </w:pPr>
+      <w:bookmarkStart w:colFirst="0" w:colLast="0" w:name="_u2puwzc3lpjm" w:id="8"/>
+      <w:bookmarkEnd w:id="8"/>
+      <w:r>
+        <w:rPr>
+          <w:rtl w:val="0"/>
+        </w:rPr>
+        <w:t xml:space="preserve">Sprint Retrospective (14.12.2020)</w:t>
+      </w:r>
+    </w:p>
+    <w:p>
+      <w:pPr>
+        <w:numPr>
+          <w:ilvl w:val="0"/>
+          <w:numId w:val="1"/>
+        </w:numPr>
+        <w:spacing w:line="360" w:lineRule="auto"/>
+        <w:ind w:left="720" w:hanging="360"/>
+      </w:pPr>
+      <w:r>
+        <w:rPr>
+          <w:rtl w:val="0"/>
+        </w:rPr>
+        <w:t xml:space="preserve">Aufnahme und Diskussion Feedback aus Iteration 1</w:t>
+      </w:r>
+    </w:p>
+    <w:p>
+      <w:pPr>
+        <w:numPr>
+          <w:ilvl w:val="0"/>
+          <w:numId w:val="1"/>
+        </w:numPr>
+        <w:spacing w:after="0" w:afterAutospacing="0" w:line="360" w:lineRule="auto"/>
+        <w:ind w:left="720" w:hanging="360"/>
+        <w:rPr>
+          <w:u w:val="none"/>
+        </w:rPr>
+      </w:pPr>
+      <w:r>
+        <w:rPr>
+          <w:rtl w:val="0"/>
+        </w:rPr>
+        <w:t xml:space="preserve">Vergabe der Aufgaben zur Anpassung</w:t>
+      </w:r>
+    </w:p>
+    <w:p>
+      <w:pPr>
+        <w:pStyle w:val="Heading3"/>
+        <w:numPr>
+          <w:ilvl w:val="0"/>
+          <w:numId w:val="4"/>
+        </w:numPr>
+        <w:spacing w:after="0" w:afterAutospacing="0" w:before="0" w:beforeAutospacing="0" w:line="360" w:lineRule="auto"/>
+        <w:ind w:left="720" w:hanging="360"/>
+        <w:rPr>
+          <w:u w:val="none"/>
+        </w:rPr>
+      </w:pPr>
+      <w:bookmarkStart w:colFirst="0" w:colLast="0" w:name="_9ekywq9lnznw" w:id="9"/>
+      <w:bookmarkEnd w:id="9"/>
+      <w:r>
+        <w:rPr>
+          <w:rtl w:val="0"/>
+        </w:rPr>
+        <w:t xml:space="preserve">3. Sprint (14.11.2020 - 17.12.2020)</w:t>
+      </w:r>
+    </w:p>
+    <w:p>
+      <w:pPr>
+        <w:numPr>
+          <w:ilvl w:val="0"/>
+          <w:numId w:val="1"/>
+        </w:numPr>
+        <w:spacing w:line="360" w:lineRule="auto"/>
+        <w:ind w:left="720" w:hanging="360"/>
+      </w:pPr>
+      <w:r>
+        <w:rPr>
+          <w:rtl w:val="0"/>
+        </w:rPr>
+        <w:t xml:space="preserve">Simultane Arbeit an zugeteilten Aufgaben</w:t>
+      </w:r>
+    </w:p>
+    <w:p>
+      <w:pPr>
+        <w:numPr>
+          <w:ilvl w:val="0"/>
+          <w:numId w:val="1"/>
+        </w:numPr>
+        <w:spacing w:after="0" w:afterAutospacing="0" w:line="480" w:lineRule="auto"/>
+        <w:ind w:left="720" w:hanging="360"/>
+      </w:pPr>
+      <w:r>
+        <w:rPr>
+          <w:rtl w:val="0"/>
+        </w:rPr>
+        <w:t xml:space="preserve">Dynamischer Austausch über überlappende Aspekte</w:t>
+      </w:r>
+    </w:p>
+    <w:p>
+      <w:pPr>
+        <w:pStyle w:val="Heading3"/>
+        <w:numPr>
+          <w:ilvl w:val="0"/>
+          <w:numId w:val="7"/>
+        </w:numPr>
+        <w:spacing w:after="0" w:afterAutospacing="0" w:before="0" w:beforeAutospacing="0" w:line="360" w:lineRule="auto"/>
+        <w:ind w:left="720" w:hanging="360"/>
+        <w:rPr>
+          <w:u w:val="none"/>
+        </w:rPr>
+      </w:pPr>
+      <w:bookmarkStart w:colFirst="0" w:colLast="0" w:name="_737934hsnepg" w:id="10"/>
+      <w:bookmarkEnd w:id="10"/>
+      <w:r>
+        <w:rPr>
+          <w:rtl w:val="0"/>
+        </w:rPr>
+        <w:t xml:space="preserve">3. Sprint Review (17.12.2020)</w:t>
+      </w:r>
+    </w:p>
+    <w:p>
+      <w:pPr>
+        <w:numPr>
+          <w:ilvl w:val="0"/>
+          <w:numId w:val="1"/>
+        </w:numPr>
+        <w:spacing w:after="0" w:afterAutospacing="0" w:line="480" w:lineRule="auto"/>
+        <w:ind w:left="720" w:hanging="360"/>
+      </w:pPr>
+      <w:r>
+        <w:rPr>
+          <w:rtl w:val="0"/>
+        </w:rPr>
+        <w:t xml:space="preserve">Zusammentragen der Ausarbeitungen inklusive Diskussion und Feedback</w:t>
+      </w:r>
+    </w:p>
+    <w:p>
+      <w:pPr>
+        <w:pStyle w:val="Heading3"/>
+        <w:numPr>
+          <w:ilvl w:val="0"/>
+          <w:numId w:val="5"/>
+        </w:numPr>
+        <w:spacing w:after="0" w:afterAutospacing="0" w:before="0" w:beforeAutospacing="0" w:line="360" w:lineRule="auto"/>
+        <w:ind w:left="720" w:hanging="360"/>
+        <w:rPr>
+          <w:color w:val="434343"/>
+          <w:sz w:val="28"/>
+          <w:szCs w:val="28"/>
+        </w:rPr>
+      </w:pPr>
+      <w:bookmarkStart w:colFirst="0" w:colLast="0" w:name="_t532j8xf54yo" w:id="11"/>
+      <w:bookmarkEnd w:id="11"/>
+      <w:r>
+        <w:rPr>
+          <w:rtl w:val="0"/>
+        </w:rPr>
+        <w:t xml:space="preserve">4. Sprint (17.12.2020 - 20.12.2020)</w:t>
+      </w:r>
+    </w:p>
+    <w:p>
+      <w:pPr>
+        <w:numPr>
+          <w:ilvl w:val="0"/>
+          <w:numId w:val="1"/>
+        </w:numPr>
+        <w:spacing w:line="360" w:lineRule="auto"/>
+        <w:ind w:left="720" w:hanging="360"/>
+      </w:pPr>
+      <w:r>
+        <w:rPr>
+          <w:rtl w:val="0"/>
+        </w:rPr>
+        <w:t xml:space="preserve">Erarbeitung neuer Aspekte in Experten Gruppen</w:t>
+      </w:r>
+    </w:p>
+    <w:p>
+      <w:pPr>
+        <w:numPr>
+          <w:ilvl w:val="0"/>
+          <w:numId w:val="1"/>
+        </w:numPr>
+        <w:spacing w:line="360" w:lineRule="auto"/>
+        <w:ind w:left="720" w:hanging="360"/>
+      </w:pPr>
+      <w:r>
+        <w:rPr>
+          <w:rtl w:val="0"/>
+        </w:rPr>
+        <w:t xml:space="preserve">Vorbereitung der Abgabe</w:t>
+      </w:r>
+    </w:p>
+    <w:p>
+      <w:pPr>
+        <w:numPr>
+          <w:ilvl w:val="0"/>
+          <w:numId w:val="1"/>
+        </w:numPr>
+        <w:spacing w:after="0" w:afterAutospacing="0" w:line="480" w:lineRule="auto"/>
+        <w:ind w:left="720" w:hanging="360"/>
+      </w:pPr>
+      <w:r>
+        <w:rPr>
+          <w:rtl w:val="0"/>
+        </w:rPr>
+        <w:t xml:space="preserve">Ausarbeitung der Präsentation</w:t>
+      </w:r>
+    </w:p>
+    <w:p>
+      <w:pPr>
+        <w:pStyle w:val="Heading3"/>
+        <w:numPr>
+          <w:ilvl w:val="0"/>
+          <w:numId w:val="5"/>
+        </w:numPr>
+        <w:spacing w:after="0" w:afterAutospacing="0" w:before="0" w:beforeAutospacing="0" w:line="360" w:lineRule="auto"/>
+        <w:ind w:left="720" w:hanging="360"/>
+        <w:rPr>
+          <w:color w:val="434343"/>
+          <w:sz w:val="28"/>
+          <w:szCs w:val="28"/>
+        </w:rPr>
+      </w:pPr>
+      <w:bookmarkStart w:colFirst="0" w:colLast="0" w:name="_i5w385tlhd9h" w:id="12"/>
+      <w:bookmarkEnd w:id="12"/>
+      <w:r>
+        <w:rPr>
+          <w:rtl w:val="0"/>
+        </w:rPr>
+        <w:t xml:space="preserve">4. Sprint Review (20.12.2020)</w:t>
+      </w:r>
+    </w:p>
+    <w:p>
+      <w:pPr>
+        <w:numPr>
+          <w:ilvl w:val="0"/>
+          <w:numId w:val="1"/>
+        </w:numPr>
+        <w:spacing w:line="360" w:lineRule="auto"/>
+        <w:ind w:left="720" w:hanging="360"/>
+      </w:pPr>
+      <w:r>
+        <w:rPr>
+          <w:rtl w:val="0"/>
+        </w:rPr>
+        <w:t xml:space="preserve">Präsentationstraining mit anschließendem Feedback</w:t>
+      </w:r>
+    </w:p>
+    <w:p>
+      <w:pPr>
+        <w:numPr>
+          <w:ilvl w:val="0"/>
+          <w:numId w:val="1"/>
+        </w:numPr>
+        <w:spacing w:line="360" w:lineRule="auto"/>
+        <w:ind w:left="720" w:hanging="360"/>
+        <w:rPr>
+          <w:u w:val="none"/>
+        </w:rPr>
+      </w:pPr>
+      <w:r>
+        <w:rPr>
+          <w:rtl w:val="0"/>
+        </w:rPr>
+        <w:t xml:space="preserve">Abgabe Commit auf GitHub</w:t>
+      </w:r>
+    </w:p>
+    <w:p>
+      <w:pPr>
+        <w:ind w:left="720" w:firstLine="0"/>
+        <w:rPr/>
+      </w:pPr>
+      <w:r>
+        <w:rPr>
+          <w:rtl w:val="0"/>
+        </w:rPr>
       </w:r>
     </w:p>
     <w:sectPr>
@@ -826,6 +1175,226 @@
     <w:lvl w:ilvl="0">
       <w:start w:val="1"/>
       <w:numFmt w:val="bullet"/>
+      <w:lvlText w:val="●"/>
+      <w:lvlJc w:val="left"/>
+      <w:pPr>
+        <w:ind w:left="720" w:hanging="360"/>
+      </w:pPr>
+      <w:rPr>
+        <w:u w:val="none"/>
+      </w:rPr>
+    </w:lvl>
+    <w:lvl w:ilvl="1">
+      <w:start w:val="1"/>
+      <w:numFmt w:val="bullet"/>
+      <w:lvlText w:val="○"/>
+      <w:lvlJc w:val="left"/>
+      <w:pPr>
+        <w:ind w:left="1440" w:hanging="360"/>
+      </w:pPr>
+      <w:rPr>
+        <w:u w:val="none"/>
+      </w:rPr>
+    </w:lvl>
+    <w:lvl w:ilvl="2">
+      <w:start w:val="1"/>
+      <w:numFmt w:val="bullet"/>
+      <w:lvlText w:val="■"/>
+      <w:lvlJc w:val="left"/>
+      <w:pPr>
+        <w:ind w:left="2160" w:hanging="360"/>
+      </w:pPr>
+      <w:rPr>
+        <w:u w:val="none"/>
+      </w:rPr>
+    </w:lvl>
+    <w:lvl w:ilvl="3">
+      <w:start w:val="1"/>
+      <w:numFmt w:val="bullet"/>
+      <w:lvlText w:val="●"/>
+      <w:lvlJc w:val="left"/>
+      <w:pPr>
+        <w:ind w:left="2880" w:hanging="360"/>
+      </w:pPr>
+      <w:rPr>
+        <w:u w:val="none"/>
+      </w:rPr>
+    </w:lvl>
+    <w:lvl w:ilvl="4">
+      <w:start w:val="1"/>
+      <w:numFmt w:val="bullet"/>
+      <w:lvlText w:val="○"/>
+      <w:lvlJc w:val="left"/>
+      <w:pPr>
+        <w:ind w:left="3600" w:hanging="360"/>
+      </w:pPr>
+      <w:rPr>
+        <w:u w:val="none"/>
+      </w:rPr>
+    </w:lvl>
+    <w:lvl w:ilvl="5">
+      <w:start w:val="1"/>
+      <w:numFmt w:val="bullet"/>
+      <w:lvlText w:val="■"/>
+      <w:lvlJc w:val="left"/>
+      <w:pPr>
+        <w:ind w:left="4320" w:hanging="360"/>
+      </w:pPr>
+      <w:rPr>
+        <w:u w:val="none"/>
+      </w:rPr>
+    </w:lvl>
+    <w:lvl w:ilvl="6">
+      <w:start w:val="1"/>
+      <w:numFmt w:val="bullet"/>
+      <w:lvlText w:val="●"/>
+      <w:lvlJc w:val="left"/>
+      <w:pPr>
+        <w:ind w:left="5040" w:hanging="360"/>
+      </w:pPr>
+      <w:rPr>
+        <w:u w:val="none"/>
+      </w:rPr>
+    </w:lvl>
+    <w:lvl w:ilvl="7">
+      <w:start w:val="1"/>
+      <w:numFmt w:val="bullet"/>
+      <w:lvlText w:val="○"/>
+      <w:lvlJc w:val="left"/>
+      <w:pPr>
+        <w:ind w:left="5760" w:hanging="360"/>
+      </w:pPr>
+      <w:rPr>
+        <w:u w:val="none"/>
+      </w:rPr>
+    </w:lvl>
+    <w:lvl w:ilvl="8">
+      <w:start w:val="1"/>
+      <w:numFmt w:val="bullet"/>
+      <w:lvlText w:val="■"/>
+      <w:lvlJc w:val="left"/>
+      <w:pPr>
+        <w:ind w:left="6480" w:hanging="360"/>
+      </w:pPr>
+      <w:rPr>
+        <w:u w:val="none"/>
+      </w:rPr>
+    </w:lvl>
+  </w:abstractNum>
+  <w:abstractNum w:abstractNumId="5">
+    <w:lvl w:ilvl="0">
+      <w:start w:val="1"/>
+      <w:numFmt w:val="bullet"/>
+      <w:lvlText w:val="●"/>
+      <w:lvlJc w:val="left"/>
+      <w:pPr>
+        <w:ind w:left="720" w:hanging="360"/>
+      </w:pPr>
+      <w:rPr>
+        <w:u w:val="none"/>
+      </w:rPr>
+    </w:lvl>
+    <w:lvl w:ilvl="1">
+      <w:start w:val="1"/>
+      <w:numFmt w:val="bullet"/>
+      <w:lvlText w:val="○"/>
+      <w:lvlJc w:val="left"/>
+      <w:pPr>
+        <w:ind w:left="1440" w:hanging="360"/>
+      </w:pPr>
+      <w:rPr>
+        <w:u w:val="none"/>
+      </w:rPr>
+    </w:lvl>
+    <w:lvl w:ilvl="2">
+      <w:start w:val="1"/>
+      <w:numFmt w:val="bullet"/>
+      <w:lvlText w:val="■"/>
+      <w:lvlJc w:val="left"/>
+      <w:pPr>
+        <w:ind w:left="2160" w:hanging="360"/>
+      </w:pPr>
+      <w:rPr>
+        <w:u w:val="none"/>
+      </w:rPr>
+    </w:lvl>
+    <w:lvl w:ilvl="3">
+      <w:start w:val="1"/>
+      <w:numFmt w:val="bullet"/>
+      <w:lvlText w:val="●"/>
+      <w:lvlJc w:val="left"/>
+      <w:pPr>
+        <w:ind w:left="2880" w:hanging="360"/>
+      </w:pPr>
+      <w:rPr>
+        <w:u w:val="none"/>
+      </w:rPr>
+    </w:lvl>
+    <w:lvl w:ilvl="4">
+      <w:start w:val="1"/>
+      <w:numFmt w:val="bullet"/>
+      <w:lvlText w:val="○"/>
+      <w:lvlJc w:val="left"/>
+      <w:pPr>
+        <w:ind w:left="3600" w:hanging="360"/>
+      </w:pPr>
+      <w:rPr>
+        <w:u w:val="none"/>
+      </w:rPr>
+    </w:lvl>
+    <w:lvl w:ilvl="5">
+      <w:start w:val="1"/>
+      <w:numFmt w:val="bullet"/>
+      <w:lvlText w:val="■"/>
+      <w:lvlJc w:val="left"/>
+      <w:pPr>
+        <w:ind w:left="4320" w:hanging="360"/>
+      </w:pPr>
+      <w:rPr>
+        <w:u w:val="none"/>
+      </w:rPr>
+    </w:lvl>
+    <w:lvl w:ilvl="6">
+      <w:start w:val="1"/>
+      <w:numFmt w:val="bullet"/>
+      <w:lvlText w:val="●"/>
+      <w:lvlJc w:val="left"/>
+      <w:pPr>
+        <w:ind w:left="5040" w:hanging="360"/>
+      </w:pPr>
+      <w:rPr>
+        <w:u w:val="none"/>
+      </w:rPr>
+    </w:lvl>
+    <w:lvl w:ilvl="7">
+      <w:start w:val="1"/>
+      <w:numFmt w:val="bullet"/>
+      <w:lvlText w:val="○"/>
+      <w:lvlJc w:val="left"/>
+      <w:pPr>
+        <w:ind w:left="5760" w:hanging="360"/>
+      </w:pPr>
+      <w:rPr>
+        <w:u w:val="none"/>
+      </w:rPr>
+    </w:lvl>
+    <w:lvl w:ilvl="8">
+      <w:start w:val="1"/>
+      <w:numFmt w:val="bullet"/>
+      <w:lvlText w:val="■"/>
+      <w:lvlJc w:val="left"/>
+      <w:pPr>
+        <w:ind w:left="6480" w:hanging="360"/>
+      </w:pPr>
+      <w:rPr>
+        <w:u w:val="none"/>
+      </w:rPr>
+    </w:lvl>
+  </w:abstractNum>
+  <w:abstractNum w:abstractNumId="6">
+    <w:lvl w:ilvl="0">
+      <w:start w:val="1"/>
+      <w:numFmt w:val="bullet"/>
       <w:lvlText w:val="-"/>
       <w:lvlJc w:val="left"/>
       <w:pPr>
@@ -923,6 +1492,116 @@
       <w:start w:val="1"/>
       <w:numFmt w:val="bullet"/>
       <w:lvlText w:val="-"/>
+      <w:lvlJc w:val="left"/>
+      <w:pPr>
+        <w:ind w:left="6480" w:hanging="360"/>
+      </w:pPr>
+      <w:rPr>
+        <w:u w:val="none"/>
+      </w:rPr>
+    </w:lvl>
+  </w:abstractNum>
+  <w:abstractNum w:abstractNumId="7">
+    <w:lvl w:ilvl="0">
+      <w:start w:val="1"/>
+      <w:numFmt w:val="bullet"/>
+      <w:lvlText w:val="●"/>
+      <w:lvlJc w:val="left"/>
+      <w:pPr>
+        <w:ind w:left="720" w:hanging="360"/>
+      </w:pPr>
+      <w:rPr>
+        <w:u w:val="none"/>
+      </w:rPr>
+    </w:lvl>
+    <w:lvl w:ilvl="1">
+      <w:start w:val="1"/>
+      <w:numFmt w:val="bullet"/>
+      <w:lvlText w:val="○"/>
+      <w:lvlJc w:val="left"/>
+      <w:pPr>
+        <w:ind w:left="1440" w:hanging="360"/>
+      </w:pPr>
+      <w:rPr>
+        <w:u w:val="none"/>
+      </w:rPr>
+    </w:lvl>
+    <w:lvl w:ilvl="2">
+      <w:start w:val="1"/>
+      <w:numFmt w:val="bullet"/>
+      <w:lvlText w:val="■"/>
+      <w:lvlJc w:val="left"/>
+      <w:pPr>
+        <w:ind w:left="2160" w:hanging="360"/>
+      </w:pPr>
+      <w:rPr>
+        <w:u w:val="none"/>
+      </w:rPr>
+    </w:lvl>
+    <w:lvl w:ilvl="3">
+      <w:start w:val="1"/>
+      <w:numFmt w:val="bullet"/>
+      <w:lvlText w:val="●"/>
+      <w:lvlJc w:val="left"/>
+      <w:pPr>
+        <w:ind w:left="2880" w:hanging="360"/>
+      </w:pPr>
+      <w:rPr>
+        <w:u w:val="none"/>
+      </w:rPr>
+    </w:lvl>
+    <w:lvl w:ilvl="4">
+      <w:start w:val="1"/>
+      <w:numFmt w:val="bullet"/>
+      <w:lvlText w:val="○"/>
+      <w:lvlJc w:val="left"/>
+      <w:pPr>
+        <w:ind w:left="3600" w:hanging="360"/>
+      </w:pPr>
+      <w:rPr>
+        <w:u w:val="none"/>
+      </w:rPr>
+    </w:lvl>
+    <w:lvl w:ilvl="5">
+      <w:start w:val="1"/>
+      <w:numFmt w:val="bullet"/>
+      <w:lvlText w:val="■"/>
+      <w:lvlJc w:val="left"/>
+      <w:pPr>
+        <w:ind w:left="4320" w:hanging="360"/>
+      </w:pPr>
+      <w:rPr>
+        <w:u w:val="none"/>
+      </w:rPr>
+    </w:lvl>
+    <w:lvl w:ilvl="6">
+      <w:start w:val="1"/>
+      <w:numFmt w:val="bullet"/>
+      <w:lvlText w:val="●"/>
+      <w:lvlJc w:val="left"/>
+      <w:pPr>
+        <w:ind w:left="5040" w:hanging="360"/>
+      </w:pPr>
+      <w:rPr>
+        <w:u w:val="none"/>
+      </w:rPr>
+    </w:lvl>
+    <w:lvl w:ilvl="7">
+      <w:start w:val="1"/>
+      <w:numFmt w:val="bullet"/>
+      <w:lvlText w:val="○"/>
+      <w:lvlJc w:val="left"/>
+      <w:pPr>
+        <w:ind w:left="5760" w:hanging="360"/>
+      </w:pPr>
+      <w:rPr>
+        <w:u w:val="none"/>
+      </w:rPr>
+    </w:lvl>
+    <w:lvl w:ilvl="8">
+      <w:start w:val="1"/>
+      <w:numFmt w:val="bullet"/>
+      <w:lvlText w:val="■"/>
       <w:lvlJc w:val="left"/>
       <w:pPr>
         <w:ind w:left="6480" w:hanging="360"/>
@@ -943,6 +1622,15 @@
   </w:num>
   <w:num w:numId="4">
     <w:abstractNumId w:val="4"/>
+  </w:num>
+  <w:num w:numId="5">
+    <w:abstractNumId w:val="5"/>
+  </w:num>
+  <w:num w:numId="6">
+    <w:abstractNumId w:val="6"/>
+  </w:num>
+  <w:num w:numId="7">
+    <w:abstractNumId w:val="7"/>
   </w:num>
 </w:numbering>
 </file>

</xml_diff>